<commit_message>
SystemDesign: Cache part 1 added
</commit_message>
<xml_diff>
--- a/Module3_Performance_LoadDistribution/UnderstandingCache.docx
+++ b/Module3_Performance_LoadDistribution/UnderstandingCache.docx
@@ -299,7 +299,9 @@
         </w:tblBorders>
         <w:tblLayout w:type="autofit"/>
         <w:tblCellMar>
+          <w:top w:w="0" w:type="dxa"/>
           <w:left w:w="108" w:type="dxa"/>
+          <w:bottom w:w="0" w:type="dxa"/>
           <w:right w:w="108" w:type="dxa"/>
         </w:tblCellMar>
       </w:tblPr>
@@ -320,7 +322,9 @@
             <w:insideV w:val="single" w:color="auto" w:sz="4" w:space="0"/>
           </w:tblBorders>
           <w:tblCellMar>
+            <w:top w:w="0" w:type="dxa"/>
             <w:left w:w="108" w:type="dxa"/>
+            <w:bottom w:w="0" w:type="dxa"/>
             <w:right w:w="108" w:type="dxa"/>
           </w:tblCellMar>
         </w:tblPrEx>
@@ -330,6 +334,8 @@
           </w:tcPr>
           <w:p>
             <w:pPr>
+              <w:widowControl w:val="0"/>
+              <w:jc w:val="both"/>
               <w:rPr>
                 <w:rFonts w:hint="default"/>
                 <w:vertAlign w:val="baseline"/>
@@ -352,6 +358,8 @@
           </w:tcPr>
           <w:p>
             <w:pPr>
+              <w:widowControl w:val="0"/>
+              <w:jc w:val="both"/>
               <w:rPr>
                 <w:rFonts w:hint="default"/>
                 <w:vertAlign w:val="baseline"/>
@@ -374,6 +382,8 @@
           </w:tcPr>
           <w:p>
             <w:pPr>
+              <w:widowControl w:val="0"/>
+              <w:jc w:val="both"/>
               <w:rPr>
                 <w:rFonts w:hint="default"/>
                 <w:vertAlign w:val="baseline"/>
@@ -396,6 +406,8 @@
           </w:tcPr>
           <w:p>
             <w:pPr>
+              <w:widowControl w:val="0"/>
+              <w:jc w:val="both"/>
               <w:rPr>
                 <w:rFonts w:hint="default"/>
                 <w:vertAlign w:val="baseline"/>
@@ -424,7 +436,9 @@
             <w:insideV w:val="single" w:color="auto" w:sz="4" w:space="0"/>
           </w:tblBorders>
           <w:tblCellMar>
+            <w:top w:w="0" w:type="dxa"/>
             <w:left w:w="108" w:type="dxa"/>
+            <w:bottom w:w="0" w:type="dxa"/>
             <w:right w:w="108" w:type="dxa"/>
           </w:tblCellMar>
         </w:tblPrEx>
@@ -434,6 +448,8 @@
           </w:tcPr>
           <w:p>
             <w:pPr>
+              <w:widowControl w:val="0"/>
+              <w:jc w:val="both"/>
               <w:rPr>
                 <w:rFonts w:hint="default"/>
                 <w:vertAlign w:val="baseline"/>
@@ -456,6 +472,8 @@
           </w:tcPr>
           <w:p>
             <w:pPr>
+              <w:widowControl w:val="0"/>
+              <w:jc w:val="both"/>
               <w:rPr>
                 <w:rFonts w:hint="default"/>
                 <w:vertAlign w:val="baseline"/>
@@ -478,6 +496,8 @@
           </w:tcPr>
           <w:p>
             <w:pPr>
+              <w:widowControl w:val="0"/>
+              <w:jc w:val="both"/>
               <w:rPr>
                 <w:rFonts w:hint="default"/>
                 <w:vertAlign w:val="baseline"/>
@@ -500,6 +520,8 @@
           </w:tcPr>
           <w:p>
             <w:pPr>
+              <w:widowControl w:val="0"/>
+              <w:jc w:val="both"/>
               <w:rPr>
                 <w:rFonts w:hint="default"/>
                 <w:vertAlign w:val="baseline"/>
@@ -600,7 +622,6 @@
           <w:lang w:val="en-US"/>
         </w:rPr>
         <w:tab/>
-        <w:t/>
       </w:r>
       <w:r>
         <w:rPr>
@@ -608,6 +629,12 @@
           <w:lang w:val="en-US"/>
         </w:rPr>
         <w:tab/>
+      </w:r>
+      <w:r>
+        <w:rPr>
+          <w:rFonts w:hint="default"/>
+          <w:lang w:val="en-US"/>
+        </w:rPr>
         <w:t>PDP - Product Display Page</w:t>
       </w:r>
     </w:p>
@@ -848,7 +875,7 @@
           </mc:Choice>
           <mc:Fallback>
             <w:pict>
-              <v:rect id="_x0000_s1026" o:spid="_x0000_s1026" o:spt="1" style="position:absolute;left:0pt;margin-left:61.45pt;margin-top:2.2pt;height:155.75pt;width:239.4pt;z-index:251659264;v-text-anchor:middle;mso-width-relative:page;mso-height-relative:page;" fillcolor="#5B9BD5 [3204]" filled="t" stroked="t" coordsize="21600,21600" o:gfxdata="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">
+              <v:rect id="_x0000_s1026" o:spid="_x0000_s1026" o:spt="1" style="position:absolute;left:0pt;margin-left:61.45pt;margin-top:2.2pt;height:155.75pt;width:239.4pt;z-index:251659264;v-text-anchor:middle;mso-width-relative:page;mso-height-relative:page;" fillcolor="#5B9BD5 [3204]" filled="t" stroked="t" coordsize="21600,21600" o:gfxdata="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">
                 <v:fill on="t" focussize="0,0"/>
                 <v:stroke weight="1pt" color="#2E75B6 [2404]" miterlimit="8" joinstyle="miter"/>
                 <v:imagedata o:title=""/>
@@ -1028,7 +1055,7 @@
           </mc:Choice>
           <mc:Fallback>
             <w:pict>
-              <v:shape id="_x0000_s1026" o:spid="_x0000_s1026" o:spt="202" type="#_x0000_t202" style="position:absolute;left:0pt;margin-left:77.45pt;margin-top:1.45pt;height:18.5pt;width:110.45pt;z-index:251661312;mso-width-relative:page;mso-height-relative:page;" fillcolor="#FFFFFF [3201]" filled="t" stroked="t" coordsize="21600,21600" o:gfxdata="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">
+              <v:shape id="_x0000_s1026" o:spid="_x0000_s1026" o:spt="202" type="#_x0000_t202" style="position:absolute;left:0pt;margin-left:77.45pt;margin-top:1.45pt;height:18.5pt;width:110.45pt;z-index:251661312;mso-width-relative:page;mso-height-relative:page;" fillcolor="#FFFFFF [3201]" filled="t" stroked="t" coordsize="21600,21600" o:gfxdata="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">
                 <v:fill on="t" focussize="0,0"/>
                 <v:stroke weight="0.5pt" color="#000000 [3204]" joinstyle="round"/>
                 <v:imagedata o:title=""/>
@@ -1761,7 +1788,16 @@
           <w:bCs/>
           <w:lang w:val="en-US"/>
         </w:rPr>
-        <w:t>Caching strategies:</w:t>
+        <w:t xml:space="preserve">Caching eviction policies: </w:t>
+      </w:r>
+      <w:r>
+        <w:rPr>
+          <w:rFonts w:hint="default"/>
+          <w:b w:val="0"/>
+          <w:bCs w:val="0"/>
+          <w:lang w:val="en-US"/>
+        </w:rPr>
+        <w:t>when data will be deleted from cache</w:t>
       </w:r>
     </w:p>
     <w:p>
@@ -1786,6 +1822,7 @@
     <w:p>
       <w:pPr>
         <w:numPr>
+          <w:ilvl w:val="0"/>
           <w:numId w:val="0"/>
         </w:numPr>
         <w:rPr>
@@ -1803,20 +1840,105 @@
     </w:p>
     <w:p>
       <w:pPr>
-        <w:rPr>
-          <w:rFonts w:hint="default"/>
-          <w:lang w:val="en-US"/>
-        </w:rPr>
-      </w:pPr>
-      <w:r>
-        <w:rPr>
-          <w:rFonts w:hint="default"/>
-          <w:lang w:val="en-US"/>
-        </w:rPr>
-        <w:t>55:10</w:t>
-      </w:r>
+        <w:numPr>
+          <w:ilvl w:val="0"/>
+          <w:numId w:val="2"/>
+        </w:numPr>
+        <w:ind w:left="0" w:leftChars="0" w:firstLine="0" w:firstLineChars="0"/>
+        <w:rPr>
+          <w:rFonts w:hint="default"/>
+          <w:lang w:val="en-US"/>
+        </w:rPr>
+      </w:pPr>
+      <w:r>
+        <w:rPr>
+          <w:rFonts w:hint="default"/>
+          <w:lang w:val="en-US"/>
+        </w:rPr>
+        <w:t>MRU (Most Recently Used)</w:t>
+      </w:r>
+    </w:p>
+    <w:p>
+      <w:pPr>
+        <w:numPr>
+          <w:ilvl w:val="0"/>
+          <w:numId w:val="2"/>
+        </w:numPr>
+        <w:ind w:left="0" w:leftChars="0" w:firstLine="0" w:firstLineChars="0"/>
+        <w:rPr>
+          <w:rFonts w:hint="default"/>
+          <w:lang w:val="en-US"/>
+        </w:rPr>
+      </w:pPr>
+      <w:r>
+        <w:rPr>
+          <w:rFonts w:hint="default"/>
+          <w:lang w:val="en-US"/>
+        </w:rPr>
+        <w:t>LFU (Least Frequently Used)</w:t>
+      </w:r>
+    </w:p>
+    <w:p>
+      <w:pPr>
+        <w:numPr>
+          <w:numId w:val="0"/>
+        </w:numPr>
+        <w:rPr>
+          <w:rFonts w:hint="default"/>
+          <w:lang w:val="en-US"/>
+        </w:rPr>
+      </w:pPr>
+    </w:p>
+    <w:p>
+      <w:pPr>
+        <w:numPr>
+          <w:numId w:val="0"/>
+        </w:numPr>
+        <w:rPr>
+          <w:rFonts w:hint="default"/>
+          <w:lang w:val="en-US"/>
+        </w:rPr>
+      </w:pPr>
+      <w:r>
+        <w:rPr>
+          <w:rFonts w:hint="default"/>
+          <w:lang w:val="en-US"/>
+        </w:rPr>
+        <w:t>59:00</w:t>
+      </w:r>
+    </w:p>
+    <w:p>
+      <w:pPr>
+        <w:numPr>
+          <w:numId w:val="0"/>
+        </w:numPr>
+        <w:rPr>
+          <w:rFonts w:hint="default"/>
+          <w:lang w:val="en-US"/>
+        </w:rPr>
+      </w:pPr>
       <w:bookmarkStart w:id="0" w:name="_GoBack"/>
       <w:bookmarkEnd w:id="0"/>
+    </w:p>
+    <w:p>
+      <w:pPr>
+        <w:numPr>
+          <w:numId w:val="0"/>
+        </w:numPr>
+        <w:ind w:leftChars="0"/>
+        <w:rPr>
+          <w:rFonts w:hint="default"/>
+          <w:lang w:val="en-US"/>
+        </w:rPr>
+      </w:pPr>
+    </w:p>
+    <w:p>
+      <w:pPr>
+        <w:rPr>
+          <w:rFonts w:hint="default"/>
+          <w:lang w:val="en-US"/>
+        </w:rPr>
+      </w:pPr>
     </w:p>
     <w:p>
       <w:pPr>

</xml_diff>